<commit_message>
Added comments and test cases.
</commit_message>
<xml_diff>
--- a/Project Status Report Documentation.docx
+++ b/Project Status Report Documentation.docx
@@ -493,6 +493,9 @@
         <w:jc w:val="center"/>
       </w:pPr>
       <w:r>
+        <w:rPr>
+          <w:noProof/>
+        </w:rPr>
         <w:drawing>
           <wp:inline distT="0" distB="0" distL="0" distR="0" wp14:anchorId="53FF1BA1" wp14:editId="46E4CCEE">
             <wp:extent cx="3771900" cy="1743698"/>
@@ -593,9 +596,15 @@
         </w:numPr>
       </w:pPr>
       <w:r>
-        <w:t>Write user manual</w:t>
-      </w:r>
-    </w:p>
+        <w:t xml:space="preserve">Write user </w:t>
+      </w:r>
+      <w:proofErr w:type="gramStart"/>
+      <w:r>
+        <w:t>manual</w:t>
+      </w:r>
+      <w:proofErr w:type="gramEnd"/>
+    </w:p>
+    <w:p/>
     <w:sectPr>
       <w:pgSz w:w="12240" w:h="15840"/>
       <w:pgMar w:top="1440" w:right="1440" w:bottom="1440" w:left="1440" w:header="720" w:footer="720" w:gutter="0"/>

</xml_diff>